<commit_message>
terminamos la clase en vivo 45
</commit_message>
<xml_diff>
--- a/Digital house/Clases/Módulo 9 - Introducción a React/Clase 43 - Creando una aplicación con React/Instalación de React.docx
+++ b/Digital house/Clases/Módulo 9 - Introducción a React/Clase 43 - Creando una aplicación con React/Instalación de React.docx
@@ -10,12 +10,14 @@
           <w:lang w:val="es-ES"/>
         </w:rPr>
       </w:pPr>
+      <w:proofErr w:type="spellStart"/>
       <w:r>
         <w:rPr>
           <w:lang w:val="es-ES"/>
         </w:rPr>
         <w:t>React</w:t>
       </w:r>
+      <w:proofErr w:type="spellEnd"/>
     </w:p>
     <w:p>
       <w:pPr>
@@ -78,14 +80,70 @@
           <w:lang w:val="es-ES"/>
         </w:rPr>
       </w:pPr>
-      <w:r>
-        <w:rPr>
-          <w:sz w:val="24"/>
-          <w:szCs w:val="24"/>
-          <w:lang w:val="es-ES"/>
-        </w:rPr>
-        <w:t>npx create-react-app mi-app-de-react</w:t>
-      </w:r>
+      <w:proofErr w:type="spellStart"/>
+      <w:r>
+        <w:rPr>
+          <w:sz w:val="24"/>
+          <w:szCs w:val="24"/>
+          <w:lang w:val="es-ES"/>
+        </w:rPr>
+        <w:t>npx</w:t>
+      </w:r>
+      <w:proofErr w:type="spellEnd"/>
+      <w:r>
+        <w:rPr>
+          <w:sz w:val="24"/>
+          <w:szCs w:val="24"/>
+          <w:lang w:val="es-ES"/>
+        </w:rPr>
+        <w:t xml:space="preserve"> </w:t>
+      </w:r>
+      <w:proofErr w:type="spellStart"/>
+      <w:r>
+        <w:rPr>
+          <w:sz w:val="24"/>
+          <w:szCs w:val="24"/>
+          <w:lang w:val="es-ES"/>
+        </w:rPr>
+        <w:t>create</w:t>
+      </w:r>
+      <w:proofErr w:type="spellEnd"/>
+      <w:r>
+        <w:rPr>
+          <w:sz w:val="24"/>
+          <w:szCs w:val="24"/>
+          <w:lang w:val="es-ES"/>
+        </w:rPr>
+        <w:t>-</w:t>
+      </w:r>
+      <w:proofErr w:type="spellStart"/>
+      <w:r>
+        <w:rPr>
+          <w:sz w:val="24"/>
+          <w:szCs w:val="24"/>
+          <w:lang w:val="es-ES"/>
+        </w:rPr>
+        <w:t>react</w:t>
+      </w:r>
+      <w:proofErr w:type="spellEnd"/>
+      <w:r>
+        <w:rPr>
+          <w:sz w:val="24"/>
+          <w:szCs w:val="24"/>
+          <w:lang w:val="es-ES"/>
+        </w:rPr>
+        <w:t>-app mi-app-de-</w:t>
+      </w:r>
+      <w:proofErr w:type="spellStart"/>
+      <w:r>
+        <w:rPr>
+          <w:sz w:val="24"/>
+          <w:szCs w:val="24"/>
+          <w:lang w:val="es-ES"/>
+        </w:rPr>
+        <w:t>react</w:t>
+      </w:r>
+      <w:proofErr w:type="spellEnd"/>
     </w:p>
     <w:p>
       <w:pPr>
@@ -101,13 +159,77 @@
           <w:lang w:val="es-ES"/>
         </w:rPr>
       </w:pPr>
-      <w:r>
-        <w:rPr>
-          <w:sz w:val="24"/>
-          <w:szCs w:val="24"/>
-          <w:lang w:val="es-ES"/>
-        </w:rPr>
-        <w:t>npm init react-app mi-app-de-react.</w:t>
+      <w:proofErr w:type="spellStart"/>
+      <w:r>
+        <w:rPr>
+          <w:sz w:val="24"/>
+          <w:szCs w:val="24"/>
+          <w:lang w:val="es-ES"/>
+        </w:rPr>
+        <w:t>npm</w:t>
+      </w:r>
+      <w:proofErr w:type="spellEnd"/>
+      <w:r>
+        <w:rPr>
+          <w:sz w:val="24"/>
+          <w:szCs w:val="24"/>
+          <w:lang w:val="es-ES"/>
+        </w:rPr>
+        <w:t xml:space="preserve"> </w:t>
+      </w:r>
+      <w:proofErr w:type="spellStart"/>
+      <w:r>
+        <w:rPr>
+          <w:sz w:val="24"/>
+          <w:szCs w:val="24"/>
+          <w:lang w:val="es-ES"/>
+        </w:rPr>
+        <w:t>init</w:t>
+      </w:r>
+      <w:proofErr w:type="spellEnd"/>
+      <w:r>
+        <w:rPr>
+          <w:sz w:val="24"/>
+          <w:szCs w:val="24"/>
+          <w:lang w:val="es-ES"/>
+        </w:rPr>
+        <w:t xml:space="preserve"> </w:t>
+      </w:r>
+      <w:proofErr w:type="spellStart"/>
+      <w:r>
+        <w:rPr>
+          <w:sz w:val="24"/>
+          <w:szCs w:val="24"/>
+          <w:lang w:val="es-ES"/>
+        </w:rPr>
+        <w:t>react</w:t>
+      </w:r>
+      <w:proofErr w:type="spellEnd"/>
+      <w:r>
+        <w:rPr>
+          <w:sz w:val="24"/>
+          <w:szCs w:val="24"/>
+          <w:lang w:val="es-ES"/>
+        </w:rPr>
+        <w:t>-app mi-app-de-</w:t>
+      </w:r>
+      <w:proofErr w:type="spellStart"/>
+      <w:r>
+        <w:rPr>
+          <w:sz w:val="24"/>
+          <w:szCs w:val="24"/>
+          <w:lang w:val="es-ES"/>
+        </w:rPr>
+        <w:t>react</w:t>
+      </w:r>
+      <w:proofErr w:type="spellEnd"/>
+      <w:r>
+        <w:rPr>
+          <w:sz w:val="24"/>
+          <w:szCs w:val="24"/>
+          <w:lang w:val="es-ES"/>
+        </w:rPr>
+        <w:t>.</w:t>
       </w:r>
     </w:p>
     <w:p>
@@ -163,7 +285,23 @@
           <w:szCs w:val="24"/>
           <w:lang w:val="es-ES"/>
         </w:rPr>
-        <w:t xml:space="preserve">Por último, ingresamos a la carpeta que se creo y corremos el comando: </w:t>
+        <w:t xml:space="preserve">Por último, ingresamos a la carpeta que se </w:t>
+      </w:r>
+      <w:r>
+        <w:rPr>
+          <w:sz w:val="24"/>
+          <w:szCs w:val="24"/>
+          <w:lang w:val="es-ES"/>
+        </w:rPr>
+        <w:t>creó</w:t>
+      </w:r>
+      <w:r>
+        <w:rPr>
+          <w:sz w:val="24"/>
+          <w:szCs w:val="24"/>
+          <w:lang w:val="es-ES"/>
+        </w:rPr>
+        <w:t xml:space="preserve"> y corremos el comando: </w:t>
       </w:r>
     </w:p>
     <w:p>
@@ -180,14 +318,34 @@
           <w:lang w:val="es-ES"/>
         </w:rPr>
       </w:pPr>
-      <w:r>
-        <w:rPr>
-          <w:sz w:val="24"/>
-          <w:szCs w:val="24"/>
-          <w:lang w:val="es-ES"/>
-        </w:rPr>
-        <w:t>npm start</w:t>
-      </w:r>
+      <w:proofErr w:type="spellStart"/>
+      <w:r>
+        <w:rPr>
+          <w:sz w:val="24"/>
+          <w:szCs w:val="24"/>
+          <w:lang w:val="es-ES"/>
+        </w:rPr>
+        <w:t>npm</w:t>
+      </w:r>
+      <w:proofErr w:type="spellEnd"/>
+      <w:r>
+        <w:rPr>
+          <w:sz w:val="24"/>
+          <w:szCs w:val="24"/>
+          <w:lang w:val="es-ES"/>
+        </w:rPr>
+        <w:t xml:space="preserve"> </w:t>
+      </w:r>
+      <w:proofErr w:type="spellStart"/>
+      <w:r>
+        <w:rPr>
+          <w:sz w:val="24"/>
+          <w:szCs w:val="24"/>
+          <w:lang w:val="es-ES"/>
+        </w:rPr>
+        <w:t>start</w:t>
+      </w:r>
+      <w:proofErr w:type="spellEnd"/>
     </w:p>
     <w:p>
       <w:pPr>
@@ -235,7 +393,7 @@
           <w:szCs w:val="24"/>
           <w:lang w:val="es-ES"/>
         </w:rPr>
-        <w:t>Es una pieza de la interfaz de usuario que permite ser reutilizable,  que cumple una función determinada y que trabaja de manera aislada.</w:t>
+        <w:t>Es una pieza de la interfaz de usuario que permite ser reutilizable, que cumple una función determinada y que trabaja de manera aislada.</w:t>
       </w:r>
     </w:p>
     <w:p>

</xml_diff>